<commit_message>
Added resume download and animation
</commit_message>
<xml_diff>
--- a/assets/GS-resume-20170221 [linkedinqr].docx
+++ b/assets/GS-resume-20170221 [linkedinqr].docx
@@ -1,6 +1,6 @@
 
 <file path=word/document.xml><?xml version="1.0" encoding="utf-8"?>
-<w:document xmlns:wpc="http://schemas.microsoft.com/office/word/2010/wordprocessingCanvas" xmlns:mc="http://schemas.openxmlformats.org/markup-compatibility/2006" xmlns:o="urn:schemas-microsoft-com:office:office" xmlns:r="http://schemas.openxmlformats.org/officeDocument/2006/relationships" xmlns:m="http://schemas.openxmlformats.org/officeDocument/2006/math" xmlns:v="urn:schemas-microsoft-com:vml" xmlns:wp14="http://schemas.microsoft.com/office/word/2010/wordprocessingDrawing" xmlns:wp="http://schemas.openxmlformats.org/drawingml/2006/wordprocessingDrawing" xmlns:w10="urn:schemas-microsoft-com:office:word" xmlns:w="http://schemas.openxmlformats.org/wordprocessingml/2006/main" xmlns:w14="http://schemas.microsoft.com/office/word/2010/wordml" xmlns:w15="http://schemas.microsoft.com/office/word/2012/wordml" xmlns:wpg="http://schemas.microsoft.com/office/word/2010/wordprocessingGroup" xmlns:wpi="http://schemas.microsoft.com/office/word/2010/wordprocessingInk" xmlns:wne="http://schemas.microsoft.com/office/word/2006/wordml" xmlns:wps="http://schemas.microsoft.com/office/word/2010/wordprocessingShape" mc:Ignorable="w14 w15 wp14">
+<w:document xmlns:wpc="http://schemas.microsoft.com/office/word/2010/wordprocessingCanvas" xmlns:cx="http://schemas.microsoft.com/office/drawing/2014/chartex" xmlns:cx1="http://schemas.microsoft.com/office/drawing/2015/9/8/chartex" xmlns:cx2="http://schemas.microsoft.com/office/drawing/2015/10/21/chartex" xmlns:cx3="http://schemas.microsoft.com/office/drawing/2016/5/9/chartex" xmlns:cx4="http://schemas.microsoft.com/office/drawing/2016/5/10/chartex" xmlns:cx5="http://schemas.microsoft.com/office/drawing/2016/5/11/chartex" xmlns:mc="http://schemas.openxmlformats.org/markup-compatibility/2006" xmlns:o="urn:schemas-microsoft-com:office:office" xmlns:r="http://schemas.openxmlformats.org/officeDocument/2006/relationships" xmlns:m="http://schemas.openxmlformats.org/officeDocument/2006/math" xmlns:v="urn:schemas-microsoft-com:vml" xmlns:wp14="http://schemas.microsoft.com/office/word/2010/wordprocessingDrawing" xmlns:wp="http://schemas.openxmlformats.org/drawingml/2006/wordprocessingDrawing" xmlns:w10="urn:schemas-microsoft-com:office:word" xmlns:w="http://schemas.openxmlformats.org/wordprocessingml/2006/main" xmlns:w14="http://schemas.microsoft.com/office/word/2010/wordml" xmlns:w15="http://schemas.microsoft.com/office/word/2012/wordml" xmlns:w16se="http://schemas.microsoft.com/office/word/2015/wordml/symex" xmlns:wpg="http://schemas.microsoft.com/office/word/2010/wordprocessingGroup" xmlns:wpi="http://schemas.microsoft.com/office/word/2010/wordprocessingInk" xmlns:wne="http://schemas.microsoft.com/office/word/2006/wordml" xmlns:wps="http://schemas.microsoft.com/office/word/2010/wordprocessingShape" mc:Ignorable="w14 w15 w16se wp14">
   <w:background w:color="FFFFFF"/>
   <w:body>
     <w:p>
@@ -125,16 +125,16 @@
         <w:t>4042 | garrett@sundin.org</w:t>
       </w:r>
     </w:p>
-    <w:p>
-      <w:pPr>
-        <w:widowControl w:val="0"/>
-        <w:spacing w:line="240" w:lineRule="auto"/>
-        <w:rPr>
-          <w:rFonts w:ascii="Gill Sans MT" w:hAnsi="Gill Sans MT"/>
-        </w:rPr>
-      </w:pPr>
-      <w:bookmarkStart w:id="0" w:name="h.ydgpbs5gi5fx" w:colFirst="0" w:colLast="0"/>
-      <w:bookmarkEnd w:id="0"/>
+    <w:bookmarkStart w:id="0" w:name="h.ydgpbs5gi5fx" w:colFirst="0" w:colLast="0"/>
+    <w:bookmarkEnd w:id="0"/>
+    <w:p>
+      <w:pPr>
+        <w:widowControl w:val="0"/>
+        <w:spacing w:line="240" w:lineRule="auto"/>
+        <w:rPr>
+          <w:rFonts w:ascii="Gill Sans MT" w:hAnsi="Gill Sans MT"/>
+        </w:rPr>
+      </w:pPr>
       <w:r>
         <w:rPr>
           <w:noProof/>
@@ -199,13 +199,8 @@
                               <w:contextualSpacing/>
                               <w:jc w:val="center"/>
                             </w:pPr>
-                            <w:proofErr w:type="gramStart"/>
                             <w:r>
-                              <w:t>for</w:t>
-                            </w:r>
-                            <w:proofErr w:type="gramEnd"/>
-                            <w:r>
-                              <w:t xml:space="preserve"> more information</w:t>
+                              <w:t>for more information</w:t>
                             </w:r>
                           </w:p>
                         </w:txbxContent>
@@ -425,6 +420,13 @@
         </w:rPr>
         <w:t>University of Minnesota</w:t>
       </w:r>
+      <w:r>
+        <w:rPr>
+          <w:rFonts w:ascii="Gill Sans MT" w:eastAsia="Trebuchet MS" w:hAnsi="Gill Sans MT" w:cs="Trebuchet MS"/>
+          <w:color w:val="000000"/>
+        </w:rPr>
+        <w:t>, Twin Cities</w:t>
+      </w:r>
     </w:p>
     <w:p>
       <w:pPr>
@@ -447,7 +449,14 @@
           <w:rFonts w:ascii="Gill Sans MT" w:eastAsia="Trebuchet MS" w:hAnsi="Gill Sans MT" w:cs="Trebuchet MS"/>
           <w:color w:val="000000"/>
         </w:rPr>
-        <w:t xml:space="preserve"> w/ Psychology Minor</w:t>
+        <w:t xml:space="preserve"> and</w:t>
+      </w:r>
+      <w:r>
+        <w:rPr>
+          <w:rFonts w:ascii="Gill Sans MT" w:eastAsia="Trebuchet MS" w:hAnsi="Gill Sans MT" w:cs="Trebuchet MS"/>
+          <w:color w:val="000000"/>
+        </w:rPr>
+        <w:t xml:space="preserve"> Psychology Minor</w:t>
       </w:r>
     </w:p>
     <w:p>
@@ -492,8 +501,6 @@
         </w:rPr>
         <w:t>Professional Skills</w:t>
       </w:r>
-      <w:bookmarkStart w:id="1" w:name="_GoBack"/>
-      <w:bookmarkEnd w:id="1"/>
     </w:p>
     <w:p>
       <w:pPr>
@@ -591,7 +598,7 @@
           <w:rFonts w:ascii="Gill Sans MT" w:eastAsia="Trebuchet MS" w:hAnsi="Gill Sans MT" w:cs="Trebuchet MS"/>
           <w:color w:val="000000"/>
         </w:rPr>
-        <w:t xml:space="preserve">Rails, Slim, Markdown, Express, </w:t>
+        <w:t xml:space="preserve">Rails, Slim, Markdown, Express, Heroku, </w:t>
       </w:r>
       <w:proofErr w:type="spellStart"/>
       <w:r>
@@ -599,7 +606,7 @@
           <w:rFonts w:ascii="Gill Sans MT" w:eastAsia="Trebuchet MS" w:hAnsi="Gill Sans MT" w:cs="Trebuchet MS"/>
           <w:color w:val="000000"/>
         </w:rPr>
-        <w:t>Heroku</w:t>
+        <w:t>CloudFront</w:t>
       </w:r>
       <w:proofErr w:type="spellEnd"/>
       <w:r>
@@ -607,6 +614,75 @@
           <w:rFonts w:ascii="Gill Sans MT" w:eastAsia="Trebuchet MS" w:hAnsi="Gill Sans MT" w:cs="Trebuchet MS"/>
           <w:color w:val="000000"/>
         </w:rPr>
+        <w:t xml:space="preserve"> &amp; S3, </w:t>
+      </w:r>
+      <w:proofErr w:type="spellStart"/>
+      <w:r>
+        <w:rPr>
+          <w:rFonts w:ascii="Gill Sans MT" w:eastAsia="Trebuchet MS" w:hAnsi="Gill Sans MT" w:cs="Trebuchet MS"/>
+          <w:color w:val="000000"/>
+        </w:rPr>
+        <w:t>CloudFlare</w:t>
+      </w:r>
+      <w:proofErr w:type="spellEnd"/>
+      <w:r>
+        <w:rPr>
+          <w:rFonts w:ascii="Gill Sans MT" w:eastAsia="Trebuchet MS" w:hAnsi="Gill Sans MT" w:cs="Trebuchet MS"/>
+          <w:color w:val="000000"/>
+        </w:rPr>
+        <w:t>, Refinery</w:t>
+      </w:r>
+    </w:p>
+    <w:p>
+      <w:pPr>
+        <w:widowControl w:val="0"/>
+        <w:spacing w:line="240" w:lineRule="auto"/>
+        <w:ind w:left="270"/>
+        <w:rPr>
+          <w:rFonts w:ascii="Gill Sans MT" w:hAnsi="Gill Sans MT"/>
+        </w:rPr>
+      </w:pPr>
+      <w:r>
+        <w:rPr>
+          <w:rFonts w:ascii="Gill Sans MT" w:eastAsia="Trebuchet MS" w:hAnsi="Gill Sans MT" w:cs="Trebuchet MS"/>
+          <w:b/>
+          <w:color w:val="000000"/>
+        </w:rPr>
+        <w:t>OS</w:t>
+      </w:r>
+      <w:r>
+        <w:rPr>
+          <w:rFonts w:ascii="Gill Sans MT" w:eastAsia="Trebuchet MS" w:hAnsi="Gill Sans MT" w:cs="Trebuchet MS"/>
+          <w:color w:val="000000"/>
+        </w:rPr>
+        <w:t>: Windows</w:t>
+      </w:r>
+      <w:r>
+        <w:rPr>
+          <w:rFonts w:ascii="Gill Sans MT" w:eastAsia="Trebuchet MS" w:hAnsi="Gill Sans MT" w:cs="Trebuchet MS"/>
+          <w:color w:val="000000"/>
+        </w:rPr>
+        <w:t xml:space="preserve"> (XP, Vista, 7, 8.1, 10)</w:t>
+      </w:r>
+      <w:r>
+        <w:rPr>
+          <w:rFonts w:ascii="Gill Sans MT" w:eastAsia="Trebuchet MS" w:hAnsi="Gill Sans MT" w:cs="Trebuchet MS"/>
+          <w:color w:val="000000"/>
+        </w:rPr>
+        <w:t>, iOS</w:t>
+      </w:r>
+      <w:r>
+        <w:rPr>
+          <w:rFonts w:ascii="Gill Sans MT" w:eastAsia="Trebuchet MS" w:hAnsi="Gill Sans MT" w:cs="Trebuchet MS"/>
+          <w:color w:val="000000"/>
+        </w:rPr>
+        <w:t>, Mac OSX 10.x</w:t>
+      </w:r>
+      <w:r>
+        <w:rPr>
+          <w:rFonts w:ascii="Gill Sans MT" w:eastAsia="Trebuchet MS" w:hAnsi="Gill Sans MT" w:cs="Trebuchet MS"/>
+          <w:color w:val="000000"/>
+        </w:rPr>
         <w:t xml:space="preserve">, </w:t>
       </w:r>
       <w:proofErr w:type="spellStart"/>
@@ -615,7 +691,7 @@
           <w:rFonts w:ascii="Gill Sans MT" w:eastAsia="Trebuchet MS" w:hAnsi="Gill Sans MT" w:cs="Trebuchet MS"/>
           <w:color w:val="000000"/>
         </w:rPr>
-        <w:t>CloudFront</w:t>
+        <w:t>Raspian</w:t>
       </w:r>
       <w:proofErr w:type="spellEnd"/>
       <w:r>
@@ -623,7 +699,33 @@
           <w:rFonts w:ascii="Gill Sans MT" w:eastAsia="Trebuchet MS" w:hAnsi="Gill Sans MT" w:cs="Trebuchet MS"/>
           <w:color w:val="000000"/>
         </w:rPr>
-        <w:t xml:space="preserve"> &amp; S3, </w:t>
+        <w:t>, Ubuntu</w:t>
+      </w:r>
+    </w:p>
+    <w:p>
+      <w:pPr>
+        <w:widowControl w:val="0"/>
+        <w:spacing w:line="240" w:lineRule="auto"/>
+        <w:ind w:left="270"/>
+        <w:rPr>
+          <w:rFonts w:ascii="Gill Sans MT" w:eastAsia="Trebuchet MS" w:hAnsi="Gill Sans MT" w:cs="Trebuchet MS"/>
+          <w:color w:val="000000"/>
+        </w:rPr>
+      </w:pPr>
+      <w:r>
+        <w:rPr>
+          <w:rFonts w:ascii="Gill Sans MT" w:eastAsia="Trebuchet MS" w:hAnsi="Gill Sans MT" w:cs="Trebuchet MS"/>
+          <w:b/>
+          <w:color w:val="000000"/>
+        </w:rPr>
+        <w:t>Office Tools</w:t>
+      </w:r>
+      <w:r>
+        <w:rPr>
+          <w:rFonts w:ascii="Gill Sans MT" w:eastAsia="Trebuchet MS" w:hAnsi="Gill Sans MT" w:cs="Trebuchet MS"/>
+          <w:color w:val="000000"/>
+        </w:rPr>
+        <w:t xml:space="preserve">: Photoshop, </w:t>
       </w:r>
       <w:proofErr w:type="spellStart"/>
       <w:r>
@@ -631,7 +733,7 @@
           <w:rFonts w:ascii="Gill Sans MT" w:eastAsia="Trebuchet MS" w:hAnsi="Gill Sans MT" w:cs="Trebuchet MS"/>
           <w:color w:val="000000"/>
         </w:rPr>
-        <w:t>CloudFlare</w:t>
+        <w:t>DreamWeaver</w:t>
       </w:r>
       <w:proofErr w:type="spellEnd"/>
       <w:r>
@@ -639,7 +741,23 @@
           <w:rFonts w:ascii="Gill Sans MT" w:eastAsia="Trebuchet MS" w:hAnsi="Gill Sans MT" w:cs="Trebuchet MS"/>
           <w:color w:val="000000"/>
         </w:rPr>
-        <w:t>, Refinery</w:t>
+        <w:t xml:space="preserve">, </w:t>
+      </w:r>
+      <w:proofErr w:type="spellStart"/>
+      <w:r>
+        <w:rPr>
+          <w:rFonts w:ascii="Gill Sans MT" w:eastAsia="Trebuchet MS" w:hAnsi="Gill Sans MT" w:cs="Trebuchet MS"/>
+          <w:color w:val="000000"/>
+        </w:rPr>
+        <w:t>AfterEffects</w:t>
+      </w:r>
+      <w:proofErr w:type="spellEnd"/>
+      <w:r>
+        <w:rPr>
+          <w:rFonts w:ascii="Gill Sans MT" w:eastAsia="Trebuchet MS" w:hAnsi="Gill Sans MT" w:cs="Trebuchet MS"/>
+          <w:color w:val="000000"/>
+        </w:rPr>
+        <w:t>, Excel</w:t>
       </w:r>
     </w:p>
     <w:p>
@@ -649,66 +767,128 @@
         <w:ind w:left="270"/>
         <w:rPr>
           <w:rFonts w:ascii="Gill Sans MT" w:hAnsi="Gill Sans MT"/>
-        </w:rPr>
-      </w:pPr>
-      <w:r>
-        <w:rPr>
-          <w:rFonts w:ascii="Gill Sans MT" w:eastAsia="Trebuchet MS" w:hAnsi="Gill Sans MT" w:cs="Trebuchet MS"/>
-          <w:b/>
-          <w:color w:val="000000"/>
-        </w:rPr>
-        <w:t>OS</w:t>
-      </w:r>
-      <w:r>
-        <w:rPr>
-          <w:rFonts w:ascii="Gill Sans MT" w:eastAsia="Trebuchet MS" w:hAnsi="Gill Sans MT" w:cs="Trebuchet MS"/>
-          <w:color w:val="000000"/>
-        </w:rPr>
-        <w:t>: Windows</w:t>
-      </w:r>
-      <w:r>
-        <w:rPr>
-          <w:rFonts w:ascii="Gill Sans MT" w:eastAsia="Trebuchet MS" w:hAnsi="Gill Sans MT" w:cs="Trebuchet MS"/>
-          <w:color w:val="000000"/>
-        </w:rPr>
-        <w:t xml:space="preserve"> (XP, Vista, 7, 8.1, 10)</w:t>
-      </w:r>
-      <w:r>
-        <w:rPr>
-          <w:rFonts w:ascii="Gill Sans MT" w:eastAsia="Trebuchet MS" w:hAnsi="Gill Sans MT" w:cs="Trebuchet MS"/>
-          <w:color w:val="000000"/>
-        </w:rPr>
-        <w:t>, iOS</w:t>
-      </w:r>
-      <w:r>
-        <w:rPr>
-          <w:rFonts w:ascii="Gill Sans MT" w:eastAsia="Trebuchet MS" w:hAnsi="Gill Sans MT" w:cs="Trebuchet MS"/>
-          <w:color w:val="000000"/>
-        </w:rPr>
-        <w:t>, Mac OSX 10.x</w:t>
-      </w:r>
-      <w:r>
-        <w:rPr>
-          <w:rFonts w:ascii="Gill Sans MT" w:eastAsia="Trebuchet MS" w:hAnsi="Gill Sans MT" w:cs="Trebuchet MS"/>
-          <w:color w:val="000000"/>
+          <w:color w:val="auto"/>
+        </w:rPr>
+      </w:pPr>
+      <w:r>
+        <w:rPr>
+          <w:rFonts w:ascii="Gill Sans MT" w:eastAsia="Trebuchet MS" w:hAnsi="Gill Sans MT" w:cs="Trebuchet MS"/>
+          <w:b/>
+          <w:color w:val="000000"/>
+        </w:rPr>
+        <w:t>Other:</w:t>
+      </w:r>
+      <w:r>
+        <w:rPr>
+          <w:rFonts w:ascii="Gill Sans MT" w:hAnsi="Gill Sans MT"/>
+        </w:rPr>
+        <w:t xml:space="preserve"> </w:t>
+      </w:r>
+      <w:proofErr w:type="spellStart"/>
+      <w:r>
+        <w:rPr>
+          <w:rFonts w:ascii="Gill Sans MT" w:hAnsi="Gill Sans MT"/>
+          <w:color w:val="auto"/>
+        </w:rPr>
+        <w:t>Git</w:t>
+      </w:r>
+      <w:proofErr w:type="spellEnd"/>
+      <w:r>
+        <w:rPr>
+          <w:rFonts w:ascii="Gill Sans MT" w:hAnsi="Gill Sans MT"/>
+          <w:color w:val="auto"/>
         </w:rPr>
         <w:t xml:space="preserve">, </w:t>
       </w:r>
       <w:proofErr w:type="spellStart"/>
       <w:r>
         <w:rPr>
-          <w:rFonts w:ascii="Gill Sans MT" w:eastAsia="Trebuchet MS" w:hAnsi="Gill Sans MT" w:cs="Trebuchet MS"/>
-          <w:color w:val="000000"/>
-        </w:rPr>
-        <w:t>Raspian</w:t>
+          <w:rFonts w:ascii="Gill Sans MT" w:hAnsi="Gill Sans MT"/>
+          <w:color w:val="auto"/>
+        </w:rPr>
+        <w:t>Github</w:t>
       </w:r>
       <w:proofErr w:type="spellEnd"/>
       <w:r>
         <w:rPr>
-          <w:rFonts w:ascii="Gill Sans MT" w:eastAsia="Trebuchet MS" w:hAnsi="Gill Sans MT" w:cs="Trebuchet MS"/>
-          <w:color w:val="000000"/>
-        </w:rPr>
-        <w:t>, Ubuntu</w:t>
+          <w:rFonts w:ascii="Gill Sans MT" w:hAnsi="Gill Sans MT"/>
+          <w:color w:val="auto"/>
+        </w:rPr>
+        <w:t>,</w:t>
+      </w:r>
+      <w:r>
+        <w:rPr>
+          <w:rFonts w:ascii="Gill Sans MT" w:hAnsi="Gill Sans MT"/>
+          <w:color w:val="auto"/>
+        </w:rPr>
+        <w:t xml:space="preserve"> </w:t>
+      </w:r>
+      <w:proofErr w:type="spellStart"/>
+      <w:r>
+        <w:rPr>
+          <w:rFonts w:ascii="Gill Sans MT" w:hAnsi="Gill Sans MT"/>
+          <w:color w:val="auto"/>
+        </w:rPr>
+        <w:t>TortoiseSVN</w:t>
+      </w:r>
+      <w:proofErr w:type="spellEnd"/>
+      <w:r>
+        <w:rPr>
+          <w:rFonts w:ascii="Gill Sans MT" w:hAnsi="Gill Sans MT"/>
+          <w:color w:val="auto"/>
+        </w:rPr>
+        <w:t>,</w:t>
+      </w:r>
+      <w:r>
+        <w:rPr>
+          <w:rFonts w:ascii="Gill Sans MT" w:hAnsi="Gill Sans MT"/>
+          <w:color w:val="auto"/>
+        </w:rPr>
+        <w:t xml:space="preserve"> </w:t>
+      </w:r>
+      <w:r>
+        <w:rPr>
+          <w:rFonts w:ascii="Gill Sans MT" w:hAnsi="Gill Sans MT"/>
+          <w:color w:val="auto"/>
+        </w:rPr>
+        <w:t>VMWare</w:t>
+      </w:r>
+      <w:r>
+        <w:rPr>
+          <w:rFonts w:ascii="Gill Sans MT" w:hAnsi="Gill Sans MT"/>
+          <w:color w:val="auto"/>
+        </w:rPr>
+        <w:t>,</w:t>
+      </w:r>
+      <w:r>
+        <w:rPr>
+          <w:rFonts w:ascii="Gill Sans MT" w:hAnsi="Gill Sans MT"/>
+          <w:color w:val="auto"/>
+        </w:rPr>
+        <w:t xml:space="preserve"> Eclipse</w:t>
+      </w:r>
+      <w:r>
+        <w:rPr>
+          <w:rFonts w:ascii="Gill Sans MT" w:hAnsi="Gill Sans MT"/>
+          <w:color w:val="auto"/>
+        </w:rPr>
+        <w:t xml:space="preserve">, </w:t>
+      </w:r>
+      <w:proofErr w:type="spellStart"/>
+      <w:r>
+        <w:rPr>
+          <w:rFonts w:ascii="Gill Sans MT" w:hAnsi="Gill Sans MT"/>
+          <w:color w:val="auto"/>
+        </w:rPr>
+        <w:t>JetBrains</w:t>
+      </w:r>
+      <w:proofErr w:type="spellEnd"/>
+      <w:r>
+        <w:rPr>
+          <w:rFonts w:ascii="Gill Sans MT" w:hAnsi="Gill Sans MT"/>
+          <w:color w:val="auto"/>
+        </w:rPr>
+        <w:t xml:space="preserve"> IDEs</w:t>
       </w:r>
     </w:p>
     <w:p>
@@ -717,276 +897,162 @@
         <w:spacing w:line="240" w:lineRule="auto"/>
         <w:ind w:left="270"/>
         <w:rPr>
-          <w:rFonts w:ascii="Gill Sans MT" w:eastAsia="Trebuchet MS" w:hAnsi="Gill Sans MT" w:cs="Trebuchet MS"/>
-          <w:color w:val="000000"/>
-        </w:rPr>
-      </w:pPr>
-      <w:r>
-        <w:rPr>
-          <w:rFonts w:ascii="Gill Sans MT" w:eastAsia="Trebuchet MS" w:hAnsi="Gill Sans MT" w:cs="Trebuchet MS"/>
-          <w:b/>
-          <w:color w:val="000000"/>
-        </w:rPr>
-        <w:t>Office Tools</w:t>
-      </w:r>
-      <w:r>
-        <w:rPr>
-          <w:rFonts w:ascii="Gill Sans MT" w:eastAsia="Trebuchet MS" w:hAnsi="Gill Sans MT" w:cs="Trebuchet MS"/>
-          <w:color w:val="000000"/>
-        </w:rPr>
-        <w:t xml:space="preserve">: Photoshop, </w:t>
-      </w:r>
-      <w:proofErr w:type="spellStart"/>
-      <w:r>
-        <w:rPr>
-          <w:rFonts w:ascii="Gill Sans MT" w:eastAsia="Trebuchet MS" w:hAnsi="Gill Sans MT" w:cs="Trebuchet MS"/>
-          <w:color w:val="000000"/>
-        </w:rPr>
-        <w:t>DreamWeaver</w:t>
-      </w:r>
-      <w:proofErr w:type="spellEnd"/>
-      <w:r>
-        <w:rPr>
-          <w:rFonts w:ascii="Gill Sans MT" w:eastAsia="Trebuchet MS" w:hAnsi="Gill Sans MT" w:cs="Trebuchet MS"/>
-          <w:color w:val="000000"/>
-        </w:rPr>
-        <w:t xml:space="preserve">, </w:t>
-      </w:r>
-      <w:proofErr w:type="spellStart"/>
-      <w:r>
-        <w:rPr>
-          <w:rFonts w:ascii="Gill Sans MT" w:eastAsia="Trebuchet MS" w:hAnsi="Gill Sans MT" w:cs="Trebuchet MS"/>
-          <w:color w:val="000000"/>
-        </w:rPr>
-        <w:t>AfterEffects</w:t>
-      </w:r>
-      <w:proofErr w:type="spellEnd"/>
-      <w:r>
-        <w:rPr>
-          <w:rFonts w:ascii="Gill Sans MT" w:eastAsia="Trebuchet MS" w:hAnsi="Gill Sans MT" w:cs="Trebuchet MS"/>
-          <w:color w:val="000000"/>
-        </w:rPr>
-        <w:t>, Excel</w:t>
-      </w:r>
-    </w:p>
-    <w:p>
-      <w:pPr>
-        <w:widowControl w:val="0"/>
-        <w:spacing w:line="240" w:lineRule="auto"/>
-        <w:ind w:left="270"/>
-        <w:rPr>
-          <w:rFonts w:ascii="Gill Sans MT" w:hAnsi="Gill Sans MT"/>
-          <w:color w:val="auto"/>
-        </w:rPr>
-      </w:pPr>
-      <w:r>
-        <w:rPr>
-          <w:rFonts w:ascii="Gill Sans MT" w:eastAsia="Trebuchet MS" w:hAnsi="Gill Sans MT" w:cs="Trebuchet MS"/>
-          <w:b/>
-          <w:color w:val="000000"/>
-        </w:rPr>
-        <w:t>Other:</w:t>
-      </w:r>
-      <w:r>
-        <w:rPr>
-          <w:rFonts w:ascii="Gill Sans MT" w:hAnsi="Gill Sans MT"/>
+          <w:rFonts w:ascii="Gill Sans MT" w:hAnsi="Gill Sans MT"/>
+        </w:rPr>
+      </w:pPr>
+      <w:r>
+        <w:rPr>
+          <w:rFonts w:ascii="Gill Sans MT" w:eastAsia="Trebuchet MS" w:hAnsi="Gill Sans MT" w:cs="Trebuchet MS"/>
+          <w:b/>
+          <w:color w:val="000000"/>
+        </w:rPr>
+        <w:t>Hardware</w:t>
+      </w:r>
+      <w:r>
+        <w:rPr>
+          <w:rFonts w:ascii="Gill Sans MT" w:eastAsia="Trebuchet MS" w:hAnsi="Gill Sans MT" w:cs="Trebuchet MS"/>
+          <w:b/>
+          <w:color w:val="000000"/>
+        </w:rPr>
+        <w:t xml:space="preserve">: </w:t>
+      </w:r>
+      <w:r>
+        <w:rPr>
+          <w:rFonts w:ascii="Gill Sans MT" w:eastAsia="Trebuchet MS" w:hAnsi="Gill Sans MT" w:cs="Trebuchet MS"/>
+          <w:color w:val="000000"/>
+        </w:rPr>
+        <w:t>Servers, Arduino, Raspberry Pi, Leopard Gecko, electrical sensors/actuators</w:t>
+      </w:r>
+    </w:p>
+    <w:p>
+      <w:pPr>
+        <w:widowControl w:val="0"/>
+        <w:spacing w:line="240" w:lineRule="auto"/>
+        <w:rPr>
+          <w:rFonts w:ascii="Gill Sans MT" w:hAnsi="Gill Sans MT"/>
+        </w:rPr>
+      </w:pPr>
+    </w:p>
+    <w:p>
+      <w:pPr>
+        <w:widowControl w:val="0"/>
+        <w:spacing w:line="240" w:lineRule="auto"/>
+        <w:rPr>
+          <w:rFonts w:ascii="Gill Sans MT" w:eastAsia="Trebuchet MS" w:hAnsi="Gill Sans MT" w:cs="Trebuchet MS"/>
+          <w:b/>
+          <w:color w:val="000000"/>
+          <w:u w:val="single"/>
+        </w:rPr>
+      </w:pPr>
+      <w:r>
+        <w:rPr>
+          <w:rFonts w:ascii="Gill Sans MT" w:eastAsia="Trebuchet MS" w:hAnsi="Gill Sans MT" w:cs="Trebuchet MS"/>
+          <w:b/>
+          <w:color w:val="000000"/>
+          <w:u w:val="single"/>
+        </w:rPr>
+        <w:t>Work</w:t>
+      </w:r>
+      <w:r>
+        <w:rPr>
+          <w:rFonts w:ascii="Gill Sans MT" w:eastAsia="Trebuchet MS" w:hAnsi="Gill Sans MT" w:cs="Trebuchet MS"/>
+          <w:b/>
+          <w:color w:val="000000"/>
+          <w:u w:val="single"/>
         </w:rPr>
         <w:t xml:space="preserve"> </w:t>
       </w:r>
-      <w:proofErr w:type="spellStart"/>
-      <w:r>
-        <w:rPr>
-          <w:rFonts w:ascii="Gill Sans MT" w:hAnsi="Gill Sans MT"/>
-          <w:color w:val="auto"/>
-        </w:rPr>
-        <w:t>Git</w:t>
-      </w:r>
-      <w:proofErr w:type="spellEnd"/>
-      <w:r>
-        <w:rPr>
-          <w:rFonts w:ascii="Gill Sans MT" w:hAnsi="Gill Sans MT"/>
-          <w:color w:val="auto"/>
-        </w:rPr>
-        <w:t xml:space="preserve">, </w:t>
-      </w:r>
-      <w:proofErr w:type="spellStart"/>
-      <w:r>
-        <w:rPr>
-          <w:rFonts w:ascii="Gill Sans MT" w:hAnsi="Gill Sans MT"/>
-          <w:color w:val="auto"/>
-        </w:rPr>
-        <w:t>Github</w:t>
-      </w:r>
-      <w:proofErr w:type="spellEnd"/>
-      <w:r>
-        <w:rPr>
-          <w:rFonts w:ascii="Gill Sans MT" w:hAnsi="Gill Sans MT"/>
-          <w:color w:val="auto"/>
-        </w:rPr>
-        <w:t>,</w:t>
-      </w:r>
-      <w:r>
-        <w:rPr>
-          <w:rFonts w:ascii="Gill Sans MT" w:hAnsi="Gill Sans MT"/>
-          <w:color w:val="auto"/>
+      <w:r>
+        <w:rPr>
+          <w:rFonts w:ascii="Gill Sans MT" w:eastAsia="Trebuchet MS" w:hAnsi="Gill Sans MT" w:cs="Trebuchet MS"/>
+          <w:b/>
+          <w:color w:val="000000"/>
+          <w:u w:val="single"/>
+        </w:rPr>
+        <w:t>Experience</w:t>
+      </w:r>
+    </w:p>
+    <w:p>
+      <w:pPr>
+        <w:widowControl w:val="0"/>
+        <w:spacing w:line="240" w:lineRule="auto"/>
+        <w:rPr>
+          <w:rFonts w:ascii="Gill Sans MT" w:hAnsi="Gill Sans MT"/>
+        </w:rPr>
+      </w:pPr>
+      <w:r>
+        <w:rPr>
+          <w:rFonts w:ascii="Gill Sans MT" w:eastAsia="Trebuchet MS" w:hAnsi="Gill Sans MT" w:cs="Trebuchet MS"/>
+          <w:b/>
+          <w:color w:val="000000"/>
+        </w:rPr>
+        <w:t xml:space="preserve">     </w:t>
+      </w:r>
+      <w:r>
+        <w:rPr>
+          <w:rFonts w:ascii="Gill Sans MT" w:eastAsia="Trebuchet MS" w:hAnsi="Gill Sans MT" w:cs="Trebuchet MS"/>
+          <w:b/>
+          <w:color w:val="000000"/>
+        </w:rPr>
+        <w:t>Punch Through Design, Minneapolis</w:t>
+      </w:r>
+      <w:r>
+        <w:rPr>
+          <w:rFonts w:ascii="Gill Sans MT" w:eastAsia="Trebuchet MS" w:hAnsi="Gill Sans MT" w:cs="Trebuchet MS"/>
+          <w:b/>
+          <w:color w:val="000000"/>
+        </w:rPr>
+        <w:t>, MN</w:t>
+      </w:r>
+      <w:r>
+        <w:rPr>
+          <w:rFonts w:ascii="Gill Sans MT" w:eastAsia="Trebuchet MS" w:hAnsi="Gill Sans MT" w:cs="Trebuchet MS"/>
+          <w:b/>
+          <w:color w:val="000000"/>
+        </w:rPr>
+        <w:t xml:space="preserve">                                                                                        May 2016</w:t>
+      </w:r>
+      <w:r>
+        <w:rPr>
+          <w:rFonts w:ascii="Gill Sans MT" w:eastAsia="Trebuchet MS" w:hAnsi="Gill Sans MT" w:cs="Trebuchet MS"/>
+          <w:b/>
+          <w:color w:val="000000"/>
         </w:rPr>
         <w:t xml:space="preserve"> </w:t>
       </w:r>
-      <w:proofErr w:type="spellStart"/>
-      <w:r>
-        <w:rPr>
-          <w:rFonts w:ascii="Gill Sans MT" w:hAnsi="Gill Sans MT"/>
-          <w:color w:val="auto"/>
-        </w:rPr>
-        <w:t>TortoiseSVN</w:t>
-      </w:r>
-      <w:proofErr w:type="spellEnd"/>
-      <w:r>
-        <w:rPr>
-          <w:rFonts w:ascii="Gill Sans MT" w:hAnsi="Gill Sans MT"/>
-          <w:color w:val="auto"/>
-        </w:rPr>
-        <w:t>,</w:t>
-      </w:r>
-      <w:r>
-        <w:rPr>
-          <w:rFonts w:ascii="Gill Sans MT" w:hAnsi="Gill Sans MT"/>
-          <w:color w:val="auto"/>
+      <w:r>
+        <w:rPr>
+          <w:rFonts w:ascii="Gill Sans MT" w:eastAsia="Trebuchet MS" w:hAnsi="Gill Sans MT" w:cs="Trebuchet MS"/>
+          <w:b/>
+          <w:color w:val="000000"/>
+        </w:rPr>
+        <w:t>–</w:t>
+      </w:r>
+      <w:r>
+        <w:rPr>
+          <w:rFonts w:ascii="Gill Sans MT" w:eastAsia="Trebuchet MS" w:hAnsi="Gill Sans MT" w:cs="Trebuchet MS"/>
+          <w:b/>
+          <w:color w:val="000000"/>
         </w:rPr>
         <w:t xml:space="preserve"> </w:t>
       </w:r>
       <w:r>
         <w:rPr>
-          <w:rFonts w:ascii="Gill Sans MT" w:hAnsi="Gill Sans MT"/>
-          <w:color w:val="auto"/>
-        </w:rPr>
-        <w:t>VMWare</w:t>
-      </w:r>
-      <w:r>
-        <w:rPr>
-          <w:rFonts w:ascii="Gill Sans MT" w:hAnsi="Gill Sans MT"/>
-          <w:color w:val="auto"/>
-        </w:rPr>
-        <w:t>,</w:t>
-      </w:r>
-      <w:r>
-        <w:rPr>
-          <w:rFonts w:ascii="Gill Sans MT" w:hAnsi="Gill Sans MT"/>
-          <w:color w:val="auto"/>
-        </w:rPr>
-        <w:t xml:space="preserve"> Eclipse</w:t>
-      </w:r>
-      <w:r>
-        <w:rPr>
-          <w:rFonts w:ascii="Gill Sans MT" w:hAnsi="Gill Sans MT"/>
-          <w:color w:val="auto"/>
-        </w:rPr>
-        <w:t xml:space="preserve">, </w:t>
-      </w:r>
-      <w:proofErr w:type="spellStart"/>
-      <w:r>
-        <w:rPr>
-          <w:rFonts w:ascii="Gill Sans MT" w:hAnsi="Gill Sans MT"/>
-          <w:color w:val="auto"/>
-        </w:rPr>
-        <w:t>JetBrains</w:t>
-      </w:r>
-      <w:proofErr w:type="spellEnd"/>
-      <w:r>
-        <w:rPr>
-          <w:rFonts w:ascii="Gill Sans MT" w:hAnsi="Gill Sans MT"/>
-          <w:color w:val="auto"/>
-        </w:rPr>
-        <w:t xml:space="preserve"> IDEs</w:t>
-      </w:r>
-    </w:p>
-    <w:p>
-      <w:pPr>
-        <w:widowControl w:val="0"/>
-        <w:spacing w:line="240" w:lineRule="auto"/>
-        <w:ind w:left="270"/>
-        <w:rPr>
-          <w:rFonts w:ascii="Gill Sans MT" w:hAnsi="Gill Sans MT"/>
-        </w:rPr>
-      </w:pPr>
-      <w:r>
-        <w:rPr>
-          <w:rFonts w:ascii="Gill Sans MT" w:eastAsia="Trebuchet MS" w:hAnsi="Gill Sans MT" w:cs="Trebuchet MS"/>
-          <w:b/>
-          <w:color w:val="000000"/>
-        </w:rPr>
-        <w:t>Hardware</w:t>
-      </w:r>
-      <w:r>
-        <w:rPr>
-          <w:rFonts w:ascii="Gill Sans MT" w:eastAsia="Trebuchet MS" w:hAnsi="Gill Sans MT" w:cs="Trebuchet MS"/>
-          <w:b/>
-          <w:color w:val="000000"/>
-        </w:rPr>
-        <w:t xml:space="preserve">: </w:t>
-      </w:r>
-      <w:r>
-        <w:rPr>
-          <w:rFonts w:ascii="Gill Sans MT" w:eastAsia="Trebuchet MS" w:hAnsi="Gill Sans MT" w:cs="Trebuchet MS"/>
-          <w:color w:val="000000"/>
-        </w:rPr>
-        <w:t>Servers, Arduino, Raspberry Pi, Leopard Gecko, electrical sensors/actuators</w:t>
-      </w:r>
-    </w:p>
-    <w:p>
-      <w:pPr>
-        <w:widowControl w:val="0"/>
-        <w:spacing w:line="240" w:lineRule="auto"/>
-        <w:rPr>
-          <w:rFonts w:ascii="Gill Sans MT" w:hAnsi="Gill Sans MT"/>
-        </w:rPr>
-      </w:pPr>
-    </w:p>
-    <w:p>
-      <w:pPr>
-        <w:widowControl w:val="0"/>
-        <w:spacing w:line="240" w:lineRule="auto"/>
-        <w:rPr>
-          <w:rFonts w:ascii="Gill Sans MT" w:eastAsia="Trebuchet MS" w:hAnsi="Gill Sans MT" w:cs="Trebuchet MS"/>
-          <w:b/>
-          <w:color w:val="000000"/>
-          <w:u w:val="single"/>
-        </w:rPr>
-      </w:pPr>
-      <w:r>
-        <w:rPr>
-          <w:rFonts w:ascii="Gill Sans MT" w:eastAsia="Trebuchet MS" w:hAnsi="Gill Sans MT" w:cs="Trebuchet MS"/>
-          <w:b/>
-          <w:color w:val="000000"/>
-          <w:u w:val="single"/>
-        </w:rPr>
-        <w:t>Work</w:t>
-      </w:r>
-      <w:r>
-        <w:rPr>
-          <w:rFonts w:ascii="Gill Sans MT" w:eastAsia="Trebuchet MS" w:hAnsi="Gill Sans MT" w:cs="Trebuchet MS"/>
-          <w:b/>
-          <w:color w:val="000000"/>
-          <w:u w:val="single"/>
-        </w:rPr>
-        <w:t xml:space="preserve"> </w:t>
-      </w:r>
-      <w:r>
-        <w:rPr>
-          <w:rFonts w:ascii="Gill Sans MT" w:eastAsia="Trebuchet MS" w:hAnsi="Gill Sans MT" w:cs="Trebuchet MS"/>
-          <w:b/>
-          <w:color w:val="000000"/>
-          <w:u w:val="single"/>
-        </w:rPr>
-        <w:t>Experience</w:t>
-      </w:r>
-    </w:p>
-    <w:p>
-      <w:pPr>
-        <w:widowControl w:val="0"/>
-        <w:spacing w:line="240" w:lineRule="auto"/>
-        <w:rPr>
-          <w:rFonts w:ascii="Gill Sans MT" w:hAnsi="Gill Sans MT"/>
+          <w:rFonts w:ascii="Gill Sans MT" w:eastAsia="Trebuchet MS" w:hAnsi="Gill Sans MT" w:cs="Trebuchet MS"/>
+          <w:b/>
+          <w:color w:val="000000"/>
+        </w:rPr>
+        <w:t>Present</w:t>
+      </w:r>
+    </w:p>
+    <w:p>
+      <w:pPr>
+        <w:widowControl w:val="0"/>
+        <w:spacing w:line="240" w:lineRule="auto"/>
+        <w:rPr>
+          <w:rFonts w:ascii="Gill Sans MT" w:eastAsia="Trebuchet MS" w:hAnsi="Gill Sans MT" w:cs="Trebuchet MS"/>
+          <w:i/>
+          <w:color w:val="000000"/>
         </w:rPr>
       </w:pPr>
       <w:r>
@@ -1000,85 +1066,10 @@
       <w:r>
         <w:rPr>
           <w:rFonts w:ascii="Gill Sans MT" w:eastAsia="Trebuchet MS" w:hAnsi="Gill Sans MT" w:cs="Trebuchet MS"/>
-          <w:b/>
-          <w:color w:val="000000"/>
-        </w:rPr>
-        <w:t>Punch Through Design, Minneapolis</w:t>
-      </w:r>
-      <w:r>
-        <w:rPr>
-          <w:rFonts w:ascii="Gill Sans MT" w:eastAsia="Trebuchet MS" w:hAnsi="Gill Sans MT" w:cs="Trebuchet MS"/>
-          <w:b/>
-          <w:color w:val="000000"/>
-        </w:rPr>
-        <w:t>, MN</w:t>
-      </w:r>
-      <w:r>
-        <w:rPr>
-          <w:rFonts w:ascii="Gill Sans MT" w:eastAsia="Trebuchet MS" w:hAnsi="Gill Sans MT" w:cs="Trebuchet MS"/>
-          <w:b/>
-          <w:color w:val="000000"/>
-        </w:rPr>
-        <w:t xml:space="preserve">                                                                                        </w:t>
-      </w:r>
-      <w:r>
-        <w:rPr>
-          <w:rFonts w:ascii="Gill Sans MT" w:eastAsia="Trebuchet MS" w:hAnsi="Gill Sans MT" w:cs="Trebuchet MS"/>
-          <w:b/>
-          <w:color w:val="000000"/>
-        </w:rPr>
-        <w:t>May 2016</w:t>
-      </w:r>
-      <w:r>
-        <w:rPr>
-          <w:rFonts w:ascii="Gill Sans MT" w:eastAsia="Trebuchet MS" w:hAnsi="Gill Sans MT" w:cs="Trebuchet MS"/>
-          <w:b/>
-          <w:color w:val="000000"/>
-        </w:rPr>
-        <w:t xml:space="preserve"> </w:t>
-      </w:r>
-      <w:r>
-        <w:rPr>
-          <w:rFonts w:ascii="Gill Sans MT" w:eastAsia="Trebuchet MS" w:hAnsi="Gill Sans MT" w:cs="Trebuchet MS"/>
-          <w:b/>
-          <w:color w:val="000000"/>
-        </w:rPr>
-        <w:t>–</w:t>
-      </w:r>
-      <w:r>
-        <w:rPr>
-          <w:rFonts w:ascii="Gill Sans MT" w:eastAsia="Trebuchet MS" w:hAnsi="Gill Sans MT" w:cs="Trebuchet MS"/>
-          <w:b/>
-          <w:color w:val="000000"/>
-        </w:rPr>
-        <w:t xml:space="preserve"> </w:t>
-      </w:r>
-      <w:r>
-        <w:rPr>
-          <w:rFonts w:ascii="Gill Sans MT" w:eastAsia="Trebuchet MS" w:hAnsi="Gill Sans MT" w:cs="Trebuchet MS"/>
-          <w:b/>
-          <w:color w:val="000000"/>
-        </w:rPr>
-        <w:t>Present</w:t>
-      </w:r>
-    </w:p>
-    <w:p>
-      <w:pPr>
-        <w:widowControl w:val="0"/>
-        <w:spacing w:line="240" w:lineRule="auto"/>
-        <w:rPr>
-          <w:rFonts w:ascii="Gill Sans MT" w:eastAsia="Trebuchet MS" w:hAnsi="Gill Sans MT" w:cs="Trebuchet MS"/>
           <w:i/>
           <w:color w:val="000000"/>
         </w:rPr>
-      </w:pPr>
-      <w:r>
-        <w:rPr>
-          <w:rFonts w:ascii="Gill Sans MT" w:eastAsia="Trebuchet MS" w:hAnsi="Gill Sans MT" w:cs="Trebuchet MS"/>
-          <w:b/>
-          <w:color w:val="000000"/>
-        </w:rPr>
-        <w:t xml:space="preserve">     </w:t>
+        <w:t>(</w:t>
       </w:r>
       <w:r>
         <w:rPr>
@@ -1086,7 +1077,7 @@
           <w:i/>
           <w:color w:val="000000"/>
         </w:rPr>
-        <w:t>(</w:t>
+        <w:t>Software/Firmware/Web Engineering</w:t>
       </w:r>
       <w:r>
         <w:rPr>
@@ -1094,7 +1085,7 @@
           <w:i/>
           <w:color w:val="000000"/>
         </w:rPr>
-        <w:t>Software/Firmware/Web Engineering</w:t>
+        <w:t xml:space="preserve"> Intern</w:t>
       </w:r>
       <w:r>
         <w:rPr>
@@ -1102,7 +1093,7 @@
           <w:i/>
           <w:color w:val="000000"/>
         </w:rPr>
-        <w:t xml:space="preserve"> Intern</w:t>
+        <w:t xml:space="preserve"> – 20-40 hours/week</w:t>
       </w:r>
       <w:r>
         <w:rPr>
@@ -1259,23 +1250,7 @@
           <w:rFonts w:ascii="Gill Sans MT" w:eastAsia="Trebuchet MS" w:hAnsi="Gill Sans MT" w:cs="Trebuchet MS"/>
           <w:color w:val="000000"/>
         </w:rPr>
-        <w:t xml:space="preserve">, </w:t>
-      </w:r>
-      <w:proofErr w:type="spellStart"/>
-      <w:r>
-        <w:rPr>
-          <w:rFonts w:ascii="Gill Sans MT" w:eastAsia="Trebuchet MS" w:hAnsi="Gill Sans MT" w:cs="Trebuchet MS"/>
-          <w:color w:val="000000"/>
-        </w:rPr>
-        <w:t>Heroku</w:t>
-      </w:r>
-      <w:proofErr w:type="spellEnd"/>
-      <w:r>
-        <w:rPr>
-          <w:rFonts w:ascii="Gill Sans MT" w:eastAsia="Trebuchet MS" w:hAnsi="Gill Sans MT" w:cs="Trebuchet MS"/>
-          <w:color w:val="000000"/>
-        </w:rPr>
-        <w:t>, AWS)</w:t>
+        <w:t>, Heroku, AWS)</w:t>
       </w:r>
     </w:p>
     <w:p>
@@ -1424,25 +1399,7 @@
           <w:i/>
           <w:color w:val="000000"/>
         </w:rPr>
-        <w:t>(</w:t>
-      </w:r>
-      <w:proofErr w:type="gramStart"/>
-      <w:r>
-        <w:rPr>
-          <w:rFonts w:ascii="Gill Sans MT" w:eastAsia="Trebuchet MS" w:hAnsi="Gill Sans MT" w:cs="Trebuchet MS"/>
-          <w:i/>
-          <w:color w:val="000000"/>
-        </w:rPr>
-        <w:t>IT</w:t>
-      </w:r>
-      <w:proofErr w:type="gramEnd"/>
-      <w:r>
-        <w:rPr>
-          <w:rFonts w:ascii="Gill Sans MT" w:eastAsia="Trebuchet MS" w:hAnsi="Gill Sans MT" w:cs="Trebuchet MS"/>
-          <w:i/>
-          <w:color w:val="000000"/>
-        </w:rPr>
-        <w:t xml:space="preserve"> Support and Maintenance)</w:t>
+        <w:t>(IT Support and Maintenance)</w:t>
       </w:r>
     </w:p>
     <w:p>
@@ -1795,6 +1752,14 @@
           <w:i/>
           <w:color w:val="000000"/>
         </w:rPr>
+        <w:t xml:space="preserve">Board Member: </w:t>
+      </w:r>
+      <w:r>
+        <w:rPr>
+          <w:rFonts w:ascii="Gill Sans MT" w:eastAsia="Trebuchet MS" w:hAnsi="Gill Sans MT" w:cs="Trebuchet MS"/>
+          <w:i/>
+          <w:color w:val="000000"/>
+        </w:rPr>
         <w:t>Systems Administrator</w:t>
       </w:r>
       <w:r>
@@ -1825,7 +1790,14 @@
           <w:rFonts w:ascii="Gill Sans MT" w:eastAsia="Trebuchet MS" w:hAnsi="Gill Sans MT" w:cs="Trebuchet MS"/>
           <w:color w:val="000000"/>
         </w:rPr>
-        <w:t>Leading technical projects to improve conditions of IEEE room</w:t>
+        <w:t xml:space="preserve">Leading technical projects to </w:t>
+      </w:r>
+      <w:r>
+        <w:rPr>
+          <w:rFonts w:ascii="Gill Sans MT" w:eastAsia="Trebuchet MS" w:hAnsi="Gill Sans MT" w:cs="Trebuchet MS"/>
+          <w:color w:val="000000"/>
+        </w:rPr>
+        <w:t>improve conditions of IEEE members’ lounge</w:t>
       </w:r>
     </w:p>
     <w:p>
@@ -2004,26 +1976,42 @@
           <w:i/>
           <w:color w:val="000000"/>
         </w:rPr>
-        <w:t xml:space="preserve">University on the Prairie, as well as multiple beach, forest, park, and cemetery </w:t>
-      </w:r>
-      <w:proofErr w:type="spellStart"/>
+        <w:t>University on the Prairie,</w:t>
+      </w:r>
       <w:r>
         <w:rPr>
           <w:rFonts w:ascii="Gill Sans MT" w:eastAsia="Trebuchet MS" w:hAnsi="Gill Sans MT" w:cs="Trebuchet MS"/>
           <w:i/>
           <w:color w:val="000000"/>
         </w:rPr>
-        <w:t>resotrations</w:t>
-      </w:r>
-      <w:proofErr w:type="spellEnd"/>
+        <w:t xml:space="preserve"> Troop Backpacking Leader,</w:t>
+      </w:r>
       <w:r>
         <w:rPr>
           <w:rFonts w:ascii="Gill Sans MT" w:eastAsia="Trebuchet MS" w:hAnsi="Gill Sans MT" w:cs="Trebuchet MS"/>
           <w:i/>
           <w:color w:val="000000"/>
         </w:rPr>
+        <w:t xml:space="preserve"> as well as multiple beach, forest, park, and cemetery </w:t>
+      </w:r>
+      <w:r>
+        <w:rPr>
+          <w:rFonts w:ascii="Gill Sans MT" w:eastAsia="Trebuchet MS" w:hAnsi="Gill Sans MT" w:cs="Trebuchet MS"/>
+          <w:i/>
+          <w:color w:val="000000"/>
+        </w:rPr>
+        <w:t>restorations</w:t>
+      </w:r>
+      <w:r>
+        <w:rPr>
+          <w:rFonts w:ascii="Gill Sans MT" w:eastAsia="Trebuchet MS" w:hAnsi="Gill Sans MT" w:cs="Trebuchet MS"/>
+          <w:i/>
+          <w:color w:val="000000"/>
+        </w:rPr>
         <w:t>.</w:t>
       </w:r>
+      <w:bookmarkStart w:id="1" w:name="_GoBack"/>
+      <w:bookmarkEnd w:id="1"/>
     </w:p>
     <w:p>
       <w:pPr>
@@ -2417,7 +2405,7 @@
 </file>
 
 <file path=word/numbering.xml><?xml version="1.0" encoding="utf-8"?>
-<w:numbering xmlns:wpc="http://schemas.microsoft.com/office/word/2010/wordprocessingCanvas" xmlns:mc="http://schemas.openxmlformats.org/markup-compatibility/2006" xmlns:o="urn:schemas-microsoft-com:office:office" xmlns:r="http://schemas.openxmlformats.org/officeDocument/2006/relationships" xmlns:m="http://schemas.openxmlformats.org/officeDocument/2006/math" xmlns:v="urn:schemas-microsoft-com:vml" xmlns:wp14="http://schemas.microsoft.com/office/word/2010/wordprocessingDrawing" xmlns:wp="http://schemas.openxmlformats.org/drawingml/2006/wordprocessingDrawing" xmlns:w10="urn:schemas-microsoft-com:office:word" xmlns:w="http://schemas.openxmlformats.org/wordprocessingml/2006/main" xmlns:w14="http://schemas.microsoft.com/office/word/2010/wordml" xmlns:w15="http://schemas.microsoft.com/office/word/2012/wordml" xmlns:wpg="http://schemas.microsoft.com/office/word/2010/wordprocessingGroup" xmlns:wpi="http://schemas.microsoft.com/office/word/2010/wordprocessingInk" xmlns:wne="http://schemas.microsoft.com/office/word/2006/wordml" xmlns:wps="http://schemas.microsoft.com/office/word/2010/wordprocessingShape" mc:Ignorable="w14 w15 wp14">
+<w:numbering xmlns:wpc="http://schemas.microsoft.com/office/word/2010/wordprocessingCanvas" xmlns:cx="http://schemas.microsoft.com/office/drawing/2014/chartex" xmlns:cx1="http://schemas.microsoft.com/office/drawing/2015/9/8/chartex" xmlns:cx2="http://schemas.microsoft.com/office/drawing/2015/10/21/chartex" xmlns:cx3="http://schemas.microsoft.com/office/drawing/2016/5/9/chartex" xmlns:cx4="http://schemas.microsoft.com/office/drawing/2016/5/10/chartex" xmlns:cx5="http://schemas.microsoft.com/office/drawing/2016/5/11/chartex" xmlns:mc="http://schemas.openxmlformats.org/markup-compatibility/2006" xmlns:o="urn:schemas-microsoft-com:office:office" xmlns:r="http://schemas.openxmlformats.org/officeDocument/2006/relationships" xmlns:m="http://schemas.openxmlformats.org/officeDocument/2006/math" xmlns:v="urn:schemas-microsoft-com:vml" xmlns:wp14="http://schemas.microsoft.com/office/word/2010/wordprocessingDrawing" xmlns:wp="http://schemas.openxmlformats.org/drawingml/2006/wordprocessingDrawing" xmlns:w10="urn:schemas-microsoft-com:office:word" xmlns:w="http://schemas.openxmlformats.org/wordprocessingml/2006/main" xmlns:w14="http://schemas.microsoft.com/office/word/2010/wordml" xmlns:w15="http://schemas.microsoft.com/office/word/2012/wordml" xmlns:w16se="http://schemas.microsoft.com/office/word/2015/wordml/symex" xmlns:wpg="http://schemas.microsoft.com/office/word/2010/wordprocessingGroup" xmlns:wpi="http://schemas.microsoft.com/office/word/2010/wordprocessingInk" xmlns:wne="http://schemas.microsoft.com/office/word/2006/wordml" xmlns:wps="http://schemas.microsoft.com/office/word/2010/wordprocessingShape" mc:Ignorable="w14 w15 w16se wp14">
   <w:abstractNum w:abstractNumId="0" w15:restartNumberingAfterBreak="0">
     <w:nsid w:val="04CA5923"/>
     <w:multiLevelType w:val="hybridMultilevel"/>
@@ -2537,7 +2525,7 @@
 </file>
 
 <file path=word/styles.xml><?xml version="1.0" encoding="utf-8"?>
-<w:styles xmlns:mc="http://schemas.openxmlformats.org/markup-compatibility/2006" xmlns:r="http://schemas.openxmlformats.org/officeDocument/2006/relationships" xmlns:w="http://schemas.openxmlformats.org/wordprocessingml/2006/main" xmlns:w14="http://schemas.microsoft.com/office/word/2010/wordml" xmlns:w15="http://schemas.microsoft.com/office/word/2012/wordml" mc:Ignorable="w14 w15">
+<w:styles xmlns:mc="http://schemas.openxmlformats.org/markup-compatibility/2006" xmlns:r="http://schemas.openxmlformats.org/officeDocument/2006/relationships" xmlns:w="http://schemas.openxmlformats.org/wordprocessingml/2006/main" xmlns:w14="http://schemas.microsoft.com/office/word/2010/wordml" xmlns:w15="http://schemas.microsoft.com/office/word/2012/wordml" xmlns:w16se="http://schemas.microsoft.com/office/word/2015/wordml/symex" mc:Ignorable="w14 w15 w16se">
   <w:docDefaults>
     <w:rPrDefault>
       <w:rPr>
@@ -2552,7 +2540,7 @@
       </w:pPr>
     </w:pPrDefault>
   </w:docDefaults>
-  <w:latentStyles w:defLockedState="0" w:defUIPriority="99" w:defSemiHidden="0" w:defUnhideWhenUsed="0" w:defQFormat="0" w:count="371">
+  <w:latentStyles w:defLockedState="0" w:defUIPriority="99" w:defSemiHidden="0" w:defUnhideWhenUsed="0" w:defQFormat="0" w:count="374">
     <w:lsdException w:name="Normal" w:uiPriority="0" w:qFormat="1"/>
     <w:lsdException w:name="heading 1" w:uiPriority="9" w:qFormat="1"/>
     <w:lsdException w:name="heading 2" w:semiHidden="1" w:uiPriority="9" w:unhideWhenUsed="1" w:qFormat="1"/>
@@ -2658,7 +2646,6 @@
     <w:lsdException w:name="HTML Sample" w:semiHidden="1" w:unhideWhenUsed="1"/>
     <w:lsdException w:name="HTML Typewriter" w:semiHidden="1" w:unhideWhenUsed="1"/>
     <w:lsdException w:name="HTML Variable" w:semiHidden="1" w:unhideWhenUsed="1"/>
-    <w:lsdException w:name="Normal Table" w:semiHidden="1" w:unhideWhenUsed="1"/>
     <w:lsdException w:name="annotation subject" w:semiHidden="1" w:unhideWhenUsed="1"/>
     <w:lsdException w:name="No List" w:semiHidden="1" w:unhideWhenUsed="1"/>
     <w:lsdException w:name="Outline List 1" w:semiHidden="1" w:unhideWhenUsed="1"/>
@@ -2703,7 +2690,6 @@
     <w:lsdException w:name="Table Professional" w:semiHidden="1" w:unhideWhenUsed="1"/>
     <w:lsdException w:name="Table Subtle 1" w:semiHidden="1" w:unhideWhenUsed="1"/>
     <w:lsdException w:name="Table Subtle 2" w:semiHidden="1" w:unhideWhenUsed="1"/>
-    <w:lsdException w:name="Table Web 1" w:semiHidden="1" w:unhideWhenUsed="1"/>
     <w:lsdException w:name="Table Web 2" w:semiHidden="1" w:unhideWhenUsed="1"/>
     <w:lsdException w:name="Table Web 3" w:semiHidden="1" w:unhideWhenUsed="1"/>
     <w:lsdException w:name="Balloon Text" w:semiHidden="1" w:unhideWhenUsed="1"/>
@@ -2924,6 +2910,9 @@
     <w:lsdException w:name="List Table 5 Dark Accent 6" w:uiPriority="50"/>
     <w:lsdException w:name="List Table 6 Colorful Accent 6" w:uiPriority="51"/>
     <w:lsdException w:name="List Table 7 Colorful Accent 6" w:uiPriority="52"/>
+    <w:lsdException w:name="Mention" w:semiHidden="1" w:unhideWhenUsed="1"/>
+    <w:lsdException w:name="Smart Hyperlink" w:semiHidden="1" w:unhideWhenUsed="1"/>
+    <w:lsdException w:name="Hashtag" w:semiHidden="1" w:unhideWhenUsed="1"/>
   </w:latentStyles>
   <w:style w:type="paragraph" w:default="1" w:styleId="Normal">
     <w:name w:val="Normal"/>
@@ -3420,7 +3409,7 @@
 </file>
 
 <file path=customXml/itemProps1.xml><?xml version="1.0" encoding="utf-8"?>
-<ds:datastoreItem xmlns:ds="http://schemas.openxmlformats.org/officeDocument/2006/customXml" ds:itemID="{49B16878-5A1A-4669-8E9A-D0081552E6D2}">
+<ds:datastoreItem xmlns:ds="http://schemas.openxmlformats.org/officeDocument/2006/customXml" ds:itemID="{0FE78B47-5684-4B94-AFE5-080E73625B6C}">
   <ds:schemaRefs>
     <ds:schemaRef ds:uri="http://schemas.openxmlformats.org/officeDocument/2006/bibliography"/>
   </ds:schemaRefs>

</xml_diff>

<commit_message>
Added GPA to resume
</commit_message>
<xml_diff>
--- a/assets/GS-resume-20170221 [linkedinqr].docx
+++ b/assets/GS-resume-20170221 [linkedinqr].docx
@@ -124,17 +124,10 @@
         </w:rPr>
         <w:t>4042 | garrett@sundin.org</w:t>
       </w:r>
-    </w:p>
-    <w:bookmarkStart w:id="0" w:name="h.ydgpbs5gi5fx" w:colFirst="0" w:colLast="0"/>
-    <w:bookmarkEnd w:id="0"/>
-    <w:p>
-      <w:pPr>
-        <w:widowControl w:val="0"/>
-        <w:spacing w:line="240" w:lineRule="auto"/>
-        <w:rPr>
-          <w:rFonts w:ascii="Gill Sans MT" w:hAnsi="Gill Sans MT"/>
-        </w:rPr>
-      </w:pPr>
+      <w:bookmarkStart w:id="0" w:name="h.ydgpbs5gi5fx" w:colFirst="0" w:colLast="0"/>
+      <w:bookmarkStart w:id="1" w:name="_GoBack"/>
+      <w:bookmarkEnd w:id="0"/>
+      <w:bookmarkEnd w:id="1"/>
       <w:r>
         <w:rPr>
           <w:noProof/>
@@ -217,7 +210,7 @@
               </wp:anchor>
             </w:drawing>
           </mc:Choice>
-          <mc:Fallback xmlns:w16se="http://schemas.microsoft.com/office/word/2015/wordml/symex" xmlns:cx5="http://schemas.microsoft.com/office/drawing/2016/5/11/chartex" xmlns:cx4="http://schemas.microsoft.com/office/drawing/2016/5/10/chartex" xmlns:cx3="http://schemas.microsoft.com/office/drawing/2016/5/9/chartex" xmlns:cx2="http://schemas.microsoft.com/office/drawing/2015/10/21/chartex" xmlns:cx1="http://schemas.microsoft.com/office/drawing/2015/9/8/chartex" xmlns:cx="http://schemas.microsoft.com/office/drawing/2014/chartex">
+          <mc:Fallback xmlns:cx="http://schemas.microsoft.com/office/drawing/2014/chartex" xmlns:cx1="http://schemas.microsoft.com/office/drawing/2015/9/8/chartex" xmlns:cx2="http://schemas.microsoft.com/office/drawing/2015/10/21/chartex" xmlns:cx3="http://schemas.microsoft.com/office/drawing/2016/5/9/chartex" xmlns:cx4="http://schemas.microsoft.com/office/drawing/2016/5/10/chartex" xmlns:cx5="http://schemas.microsoft.com/office/drawing/2016/5/11/chartex" xmlns:w16se="http://schemas.microsoft.com/office/word/2015/wordml/symex">
             <w:pict>
               <v:shapetype w14:anchorId="50EECA31" id="_x0000_t202" coordsize="21600,21600" o:spt="202" path="m,l,21600r21600,l21600,xe">
                 <v:stroke joinstyle="miter"/>
@@ -465,6 +458,24 @@
         <w:spacing w:line="240" w:lineRule="auto"/>
         <w:ind w:left="270"/>
         <w:rPr>
+          <w:rFonts w:ascii="Gill Sans MT" w:eastAsia="Trebuchet MS" w:hAnsi="Gill Sans MT" w:cs="Trebuchet MS"/>
+          <w:color w:val="000000"/>
+        </w:rPr>
+      </w:pPr>
+      <w:r>
+        <w:rPr>
+          <w:rFonts w:ascii="Gill Sans MT" w:eastAsia="Trebuchet MS" w:hAnsi="Gill Sans MT" w:cs="Trebuchet MS"/>
+          <w:color w:val="000000"/>
+        </w:rPr>
+        <w:t>Expected Graduation: Spring 2017</w:t>
+      </w:r>
+    </w:p>
+    <w:p>
+      <w:pPr>
+        <w:widowControl w:val="0"/>
+        <w:spacing w:line="240" w:lineRule="auto"/>
+        <w:ind w:left="270"/>
+        <w:rPr>
           <w:rFonts w:ascii="Gill Sans MT" w:hAnsi="Gill Sans MT"/>
           <w:vertAlign w:val="subscript"/>
         </w:rPr>
@@ -474,7 +485,7 @@
           <w:rFonts w:ascii="Gill Sans MT" w:eastAsia="Trebuchet MS" w:hAnsi="Gill Sans MT" w:cs="Trebuchet MS"/>
           <w:color w:val="000000"/>
         </w:rPr>
-        <w:t>Expected Graduation: Spring 2017</w:t>
+        <w:t>GPA: 3.1 / 4.0</w:t>
       </w:r>
     </w:p>
     <w:p>
@@ -1716,8 +1727,6 @@
         </w:rPr>
         <w:t>Leadership and Volunteering</w:t>
       </w:r>
-      <w:bookmarkStart w:id="1" w:name="_GoBack"/>
-      <w:bookmarkEnd w:id="1"/>
     </w:p>
     <w:p>
       <w:pPr>
@@ -3447,7 +3456,7 @@
 </file>
 
 <file path=customXml/itemProps1.xml><?xml version="1.0" encoding="utf-8"?>
-<ds:datastoreItem xmlns:ds="http://schemas.openxmlformats.org/officeDocument/2006/customXml" ds:itemID="{36FA7F0F-D6C7-4FE4-857C-4B5658D6ECFE}">
+<ds:datastoreItem xmlns:ds="http://schemas.openxmlformats.org/officeDocument/2006/customXml" ds:itemID="{6BFD0D10-E0C0-4850-9AAC-F509C1F1C98D}">
   <ds:schemaRefs>
     <ds:schemaRef ds:uri="http://schemas.openxmlformats.org/officeDocument/2006/bibliography"/>
   </ds:schemaRefs>

</xml_diff>